<commit_message>
Updates to Assignmnet Text
</commit_message>
<xml_diff>
--- a/CA2_Submission.docx
+++ b/CA2_Submission.docx
@@ -368,7 +368,6 @@
       </w:r>
     </w:p>
     <w:p/>
-    <w:p/>
     <w:p>
       <w:pPr>
         <w:pStyle w:val="Heading2"/>
@@ -631,14 +630,7 @@
         <w:rPr>
           <w:color w:val="333333"/>
         </w:rPr>
-        <w:t xml:space="preserve">. It includes 29 countries from the OECD members, many of which are European, but some global countries then also such as the US, Australia, Japan and more. The reason for selecting this data set is </w:t>
-      </w:r>
-      <w:r>
-        <w:rPr>
-          <w:color w:val="333333"/>
-        </w:rPr>
-        <w:lastRenderedPageBreak/>
-        <w:t>that it provides us context on commuting per country with gender differences. This can help us understand the impact of your gender as it relates to an everyday concept such as commuting.</w:t>
+        <w:t>. It includes 29 countries from the OECD members, many of which are European, but some global countries then also such as the US, Australia, Japan and more. The reason for selecting this data set is that it provides us context on commuting per country with gender differences. This can help us understand the impact of your gender as it relates to an everyday concept such as commuting.</w:t>
       </w:r>
     </w:p>
     <w:p>
@@ -667,6 +659,7 @@
           <w:bCs/>
           <w:color w:val="333333"/>
         </w:rPr>
+        <w:lastRenderedPageBreak/>
         <w:t>EU_TimeBucket_dataset</w:t>
       </w:r>
       <w:proofErr w:type="spellEnd"/>
@@ -1147,7 +1140,6 @@
           <w:noProof/>
           <w:color w:val="333333"/>
         </w:rPr>
-        <w:lastRenderedPageBreak/>
         <w:drawing>
           <wp:anchor distT="0" distB="0" distL="114300" distR="114300" simplePos="0" relativeHeight="251660288" behindDoc="1" locked="0" layoutInCell="1" allowOverlap="1" wp14:anchorId="7E5B17F9" wp14:editId="2855EF1C">
             <wp:simplePos x="0" y="0"/>
@@ -1322,6 +1314,7 @@
         <w:rPr>
           <w:color w:val="333333"/>
         </w:rPr>
+        <w:lastRenderedPageBreak/>
         <w:t>Licensing and terms of use on all 3 websites are clear that this data is appropriate for public analysis especially for research and policy development work. We are not restricted in it’s use for the purposes of college research assignments.</w:t>
       </w:r>
     </w:p>
@@ -1444,7 +1437,6 @@
           <w:noProof/>
           <w:color w:val="333333"/>
         </w:rPr>
-        <w:lastRenderedPageBreak/>
         <w:drawing>
           <wp:anchor distT="0" distB="0" distL="114300" distR="114300" simplePos="0" relativeHeight="251659264" behindDoc="0" locked="0" layoutInCell="1" allowOverlap="1" wp14:anchorId="58CE0894" wp14:editId="27D7D16B">
             <wp:simplePos x="0" y="0"/>
@@ -2676,7 +2668,7 @@
                 <v:shape id="_x0000_i1044" type="#_x0000_t75" style="width:72.75pt;height:48pt" o:ole="">
                   <v:imagedata r:id="rId22" o:title=""/>
                 </v:shape>
-                <o:OLEObject Type="Embed" ProgID="PBrush" ShapeID="_x0000_i1044" DrawAspect="Content" ObjectID="_1766091250" r:id="rId23"/>
+                <o:OLEObject Type="Embed" ProgID="PBrush" ShapeID="_x0000_i1044" DrawAspect="Content" ObjectID="_1766094181" r:id="rId23"/>
               </w:object>
             </w:r>
           </w:p>
@@ -2694,7 +2686,7 @@
                 <v:shape id="_x0000_i1062" type="#_x0000_t75" style="width:69.75pt;height:49.5pt" o:ole="">
                   <v:imagedata r:id="rId24" o:title=""/>
                 </v:shape>
-                <o:OLEObject Type="Embed" ProgID="PBrush" ShapeID="_x0000_i1062" DrawAspect="Content" ObjectID="_1766091251" r:id="rId25"/>
+                <o:OLEObject Type="Embed" ProgID="PBrush" ShapeID="_x0000_i1062" DrawAspect="Content" ObjectID="_1766094182" r:id="rId25"/>
               </w:object>
             </w:r>
           </w:p>
@@ -2712,7 +2704,7 @@
                 <v:shape id="_x0000_i1078" type="#_x0000_t75" style="width:71.25pt;height:51pt" o:ole="">
                   <v:imagedata r:id="rId26" o:title=""/>
                 </v:shape>
-                <o:OLEObject Type="Embed" ProgID="PBrush" ShapeID="_x0000_i1078" DrawAspect="Content" ObjectID="_1766091252" r:id="rId27"/>
+                <o:OLEObject Type="Embed" ProgID="PBrush" ShapeID="_x0000_i1078" DrawAspect="Content" ObjectID="_1766094183" r:id="rId27"/>
               </w:object>
             </w:r>
           </w:p>
@@ -2730,7 +2722,7 @@
                 <v:shape id="_x0000_i1091" type="#_x0000_t75" style="width:66.75pt;height:50.25pt" o:ole="">
                   <v:imagedata r:id="rId28" o:title=""/>
                 </v:shape>
-                <o:OLEObject Type="Embed" ProgID="PBrush" ShapeID="_x0000_i1091" DrawAspect="Content" ObjectID="_1766091253" r:id="rId29"/>
+                <o:OLEObject Type="Embed" ProgID="PBrush" ShapeID="_x0000_i1091" DrawAspect="Content" ObjectID="_1766094184" r:id="rId29"/>
               </w:object>
             </w:r>
           </w:p>
@@ -2748,7 +2740,7 @@
                 <v:shape id="_x0000_i1107" type="#_x0000_t75" style="width:69.75pt;height:49.5pt" o:ole="">
                   <v:imagedata r:id="rId24" o:title=""/>
                 </v:shape>
-                <o:OLEObject Type="Embed" ProgID="PBrush" ShapeID="_x0000_i1107" DrawAspect="Content" ObjectID="_1766091254" r:id="rId30"/>
+                <o:OLEObject Type="Embed" ProgID="PBrush" ShapeID="_x0000_i1107" DrawAspect="Content" ObjectID="_1766094185" r:id="rId30"/>
               </w:object>
             </w:r>
           </w:p>
@@ -3448,6 +3440,929 @@
     </w:p>
     <w:p>
       <w:pPr>
+        <w:pStyle w:val="Heading3"/>
+      </w:pPr>
+      <w:r>
+        <w:t>VADER Sentiment Analysis</w:t>
+      </w:r>
+    </w:p>
+    <w:p>
+      <w:pPr>
+        <w:spacing w:after="0"/>
+        <w:jc w:val="both"/>
+      </w:pPr>
+      <w:r>
+        <w:t>After collating a large sample of comments and posts from Reddit which contained the following keywords (‘</w:t>
+      </w:r>
+      <w:r>
+        <w:t>Ireland</w:t>
+      </w:r>
+      <w:r>
+        <w:t>’,</w:t>
+      </w:r>
+      <w:r>
+        <w:t xml:space="preserve"> </w:t>
+      </w:r>
+      <w:r>
+        <w:t>‘</w:t>
+      </w:r>
+      <w:r>
+        <w:t>Irish</w:t>
+      </w:r>
+      <w:r>
+        <w:t>’,</w:t>
+      </w:r>
+      <w:r>
+        <w:t xml:space="preserve"> </w:t>
+      </w:r>
+      <w:r>
+        <w:t>‘</w:t>
+      </w:r>
+      <w:r>
+        <w:t>Commute</w:t>
+      </w:r>
+      <w:r>
+        <w:t>’,</w:t>
+      </w:r>
+      <w:r>
+        <w:t xml:space="preserve"> </w:t>
+      </w:r>
+      <w:r>
+        <w:t>‘</w:t>
+      </w:r>
+      <w:r>
+        <w:t>Commuting</w:t>
+      </w:r>
+      <w:r>
+        <w:t>’)</w:t>
+      </w:r>
+      <w:r>
+        <w:t xml:space="preserve"> we were ready to start applying different models to understand the data. Earlier in our data preparation stage we leveraged a Word Cloud </w:t>
+      </w:r>
+      <w:proofErr w:type="gramStart"/>
+      <w:r>
+        <w:t>in order to</w:t>
+      </w:r>
+      <w:proofErr w:type="gramEnd"/>
+      <w:r>
+        <w:t xml:space="preserve"> get a sense of the topics that were common within the sample. Common words such as Ireland, Work, Issue, Car, time etc. appeared in this exploratory first glance into the data.</w:t>
+      </w:r>
+    </w:p>
+    <w:p>
+      <w:pPr>
+        <w:spacing w:after="0"/>
+        <w:jc w:val="both"/>
+      </w:pPr>
+    </w:p>
+    <w:p>
+      <w:pPr>
+        <w:spacing w:after="0"/>
+        <w:jc w:val="both"/>
+      </w:pPr>
+      <w:proofErr w:type="gramStart"/>
+      <w:r>
+        <w:t>Next</w:t>
+      </w:r>
+      <w:proofErr w:type="gramEnd"/>
+      <w:r>
+        <w:t xml:space="preserve"> we implemented VADER to analyse each text and assign a positive, neutral or negative sentiment to it:</w:t>
+      </w:r>
+    </w:p>
+    <w:p>
+      <w:pPr>
+        <w:spacing w:after="0"/>
+        <w:jc w:val="both"/>
+      </w:pPr>
+      <w:r>
+        <w:rPr>
+          <w:noProof/>
+        </w:rPr>
+        <w:drawing>
+          <wp:inline distT="0" distB="0" distL="0" distR="0" wp14:anchorId="496FC52E" wp14:editId="1C55E38D">
+            <wp:extent cx="5514975" cy="4305300"/>
+            <wp:effectExtent l="0" t="0" r="9525" b="0"/>
+            <wp:docPr id="158880007" name="Picture 32"/>
+            <wp:cNvGraphicFramePr>
+              <a:graphicFrameLocks xmlns:a="http://schemas.openxmlformats.org/drawingml/2006/main" noChangeAspect="1"/>
+            </wp:cNvGraphicFramePr>
+            <a:graphic xmlns:a="http://schemas.openxmlformats.org/drawingml/2006/main">
+              <a:graphicData uri="http://schemas.openxmlformats.org/drawingml/2006/picture">
+                <pic:pic xmlns:pic="http://schemas.openxmlformats.org/drawingml/2006/picture">
+                  <pic:nvPicPr>
+                    <pic:cNvPr id="0" name="Picture 97"/>
+                    <pic:cNvPicPr>
+                      <a:picLocks noChangeAspect="1" noChangeArrowheads="1"/>
+                    </pic:cNvPicPr>
+                  </pic:nvPicPr>
+                  <pic:blipFill>
+                    <a:blip r:embed="rId36">
+                      <a:extLst>
+                        <a:ext uri="{28A0092B-C50C-407E-A947-70E740481C1C}">
+                          <a14:useLocalDpi xmlns:a14="http://schemas.microsoft.com/office/drawing/2010/main" val="0"/>
+                        </a:ext>
+                      </a:extLst>
+                    </a:blip>
+                    <a:srcRect/>
+                    <a:stretch>
+                      <a:fillRect/>
+                    </a:stretch>
+                  </pic:blipFill>
+                  <pic:spPr bwMode="auto">
+                    <a:xfrm>
+                      <a:off x="0" y="0"/>
+                      <a:ext cx="5514975" cy="4305300"/>
+                    </a:xfrm>
+                    <a:prstGeom prst="rect">
+                      <a:avLst/>
+                    </a:prstGeom>
+                    <a:noFill/>
+                    <a:ln>
+                      <a:noFill/>
+                    </a:ln>
+                  </pic:spPr>
+                </pic:pic>
+              </a:graphicData>
+            </a:graphic>
+          </wp:inline>
+        </w:drawing>
+      </w:r>
+    </w:p>
+    <w:p>
+      <w:pPr>
+        <w:spacing w:after="0"/>
+        <w:jc w:val="both"/>
+      </w:pPr>
+    </w:p>
+    <w:p>
+      <w:pPr>
+        <w:spacing w:after="0"/>
+        <w:jc w:val="both"/>
+        <w:rPr>
+          <w:rFonts w:ascii="Helvetica" w:hAnsi="Helvetica" w:cs="Helvetica"/>
+          <w:color w:val="000000"/>
+          <w:sz w:val="21"/>
+          <w:szCs w:val="21"/>
+          <w:shd w:val="clear" w:color="auto" w:fill="FFFFFF"/>
+        </w:rPr>
+      </w:pPr>
+      <w:r>
+        <w:t>We next checked for the overall sentiment and found that the</w:t>
+      </w:r>
+      <w:r>
+        <w:rPr>
+          <w:rFonts w:ascii="Helvetica" w:hAnsi="Helvetica" w:cs="Helvetica"/>
+          <w:color w:val="000000"/>
+          <w:sz w:val="21"/>
+          <w:szCs w:val="21"/>
+          <w:shd w:val="clear" w:color="auto" w:fill="FFFFFF"/>
+        </w:rPr>
+        <w:t xml:space="preserve"> polarity of the sentiment in our reddit scrape is </w:t>
+      </w:r>
+      <w:r>
+        <w:rPr>
+          <w:rFonts w:ascii="Helvetica" w:hAnsi="Helvetica" w:cs="Helvetica"/>
+          <w:color w:val="000000"/>
+          <w:sz w:val="21"/>
+          <w:szCs w:val="21"/>
+          <w:shd w:val="clear" w:color="auto" w:fill="FFFFFF"/>
+        </w:rPr>
+        <w:t xml:space="preserve">quite </w:t>
+      </w:r>
+      <w:r>
+        <w:rPr>
+          <w:rFonts w:ascii="Helvetica" w:hAnsi="Helvetica" w:cs="Helvetica"/>
+          <w:color w:val="000000"/>
+          <w:sz w:val="21"/>
+          <w:szCs w:val="21"/>
+          <w:shd w:val="clear" w:color="auto" w:fill="FFFFFF"/>
+        </w:rPr>
+        <w:t xml:space="preserve">positive regarding Irish Transportation on </w:t>
+      </w:r>
+      <w:r>
+        <w:rPr>
+          <w:rFonts w:ascii="Helvetica" w:hAnsi="Helvetica" w:cs="Helvetica"/>
+          <w:color w:val="000000"/>
+          <w:sz w:val="21"/>
+          <w:szCs w:val="21"/>
+          <w:shd w:val="clear" w:color="auto" w:fill="FFFFFF"/>
+        </w:rPr>
+        <w:t>average</w:t>
+      </w:r>
+      <w:r>
+        <w:rPr>
+          <w:rFonts w:ascii="Helvetica" w:hAnsi="Helvetica" w:cs="Helvetica"/>
+          <w:color w:val="000000"/>
+          <w:sz w:val="21"/>
+          <w:szCs w:val="21"/>
+          <w:shd w:val="clear" w:color="auto" w:fill="FFFFFF"/>
+        </w:rPr>
+        <w:t>. Where 1 = positive and 0 = Not positive and the Mean is .7.</w:t>
+      </w:r>
+      <w:r>
+        <w:rPr>
+          <w:rFonts w:ascii="Helvetica" w:hAnsi="Helvetica" w:cs="Helvetica"/>
+          <w:color w:val="000000"/>
+          <w:sz w:val="21"/>
+          <w:szCs w:val="21"/>
+          <w:shd w:val="clear" w:color="auto" w:fill="FFFFFF"/>
+        </w:rPr>
+        <w:t xml:space="preserve"> This was a quick and very simple method to attempt to attribute sentiment valence to our raw data file, helping us create features we can leverage in our next steps.</w:t>
+      </w:r>
+    </w:p>
+    <w:p>
+      <w:pPr>
+        <w:spacing w:after="0"/>
+        <w:jc w:val="both"/>
+        <w:rPr>
+          <w:rFonts w:ascii="Helvetica" w:hAnsi="Helvetica" w:cs="Helvetica"/>
+          <w:color w:val="000000"/>
+          <w:sz w:val="21"/>
+          <w:szCs w:val="21"/>
+          <w:shd w:val="clear" w:color="auto" w:fill="FFFFFF"/>
+        </w:rPr>
+      </w:pPr>
+    </w:p>
+    <w:p>
+      <w:pPr>
+        <w:spacing w:after="0"/>
+        <w:jc w:val="both"/>
+        <w:rPr>
+          <w:rFonts w:ascii="Helvetica" w:hAnsi="Helvetica" w:cs="Helvetica"/>
+          <w:color w:val="000000"/>
+          <w:sz w:val="21"/>
+          <w:szCs w:val="21"/>
+          <w:shd w:val="clear" w:color="auto" w:fill="FFFFFF"/>
+        </w:rPr>
+      </w:pPr>
+      <w:proofErr w:type="gramStart"/>
+      <w:r>
+        <w:rPr>
+          <w:rFonts w:ascii="Helvetica" w:hAnsi="Helvetica" w:cs="Helvetica"/>
+          <w:color w:val="000000"/>
+          <w:sz w:val="21"/>
+          <w:szCs w:val="21"/>
+          <w:shd w:val="clear" w:color="auto" w:fill="FFFFFF"/>
+        </w:rPr>
+        <w:lastRenderedPageBreak/>
+        <w:t>Typically</w:t>
+      </w:r>
+      <w:proofErr w:type="gramEnd"/>
+      <w:r>
+        <w:rPr>
+          <w:rFonts w:ascii="Helvetica" w:hAnsi="Helvetica" w:cs="Helvetica"/>
+          <w:color w:val="000000"/>
+          <w:sz w:val="21"/>
+          <w:szCs w:val="21"/>
+          <w:shd w:val="clear" w:color="auto" w:fill="FFFFFF"/>
+        </w:rPr>
+        <w:t xml:space="preserve"> in the real world we’d have </w:t>
+      </w:r>
+      <w:r>
+        <w:rPr>
+          <w:rFonts w:ascii="Helvetica" w:hAnsi="Helvetica" w:cs="Helvetica"/>
+          <w:color w:val="000000"/>
+          <w:sz w:val="21"/>
+          <w:szCs w:val="21"/>
+          <w:shd w:val="clear" w:color="auto" w:fill="FFFFFF"/>
+        </w:rPr>
+        <w:t xml:space="preserve">a sentiment score or </w:t>
+      </w:r>
+      <w:proofErr w:type="spellStart"/>
+      <w:r>
+        <w:rPr>
+          <w:rFonts w:ascii="Helvetica" w:hAnsi="Helvetica" w:cs="Helvetica"/>
+          <w:color w:val="000000"/>
+          <w:sz w:val="21"/>
+          <w:szCs w:val="21"/>
+          <w:shd w:val="clear" w:color="auto" w:fill="FFFFFF"/>
+        </w:rPr>
+        <w:t>lykert</w:t>
+      </w:r>
+      <w:proofErr w:type="spellEnd"/>
+      <w:r>
+        <w:rPr>
+          <w:rFonts w:ascii="Helvetica" w:hAnsi="Helvetica" w:cs="Helvetica"/>
+          <w:color w:val="000000"/>
+          <w:sz w:val="21"/>
+          <w:szCs w:val="21"/>
+          <w:shd w:val="clear" w:color="auto" w:fill="FFFFFF"/>
+        </w:rPr>
+        <w:t xml:space="preserve"> scale with our text to guide our models, but in this learning scenario we are </w:t>
+      </w:r>
+      <w:proofErr w:type="spellStart"/>
+      <w:r>
+        <w:rPr>
+          <w:rFonts w:ascii="Helvetica" w:hAnsi="Helvetica" w:cs="Helvetica"/>
+          <w:color w:val="000000"/>
+          <w:sz w:val="21"/>
+          <w:szCs w:val="21"/>
+          <w:shd w:val="clear" w:color="auto" w:fill="FFFFFF"/>
+        </w:rPr>
+        <w:t>levraging</w:t>
+      </w:r>
+      <w:proofErr w:type="spellEnd"/>
+      <w:r>
+        <w:rPr>
+          <w:rFonts w:ascii="Helvetica" w:hAnsi="Helvetica" w:cs="Helvetica"/>
+          <w:color w:val="000000"/>
+          <w:sz w:val="21"/>
+          <w:szCs w:val="21"/>
+          <w:shd w:val="clear" w:color="auto" w:fill="FFFFFF"/>
+        </w:rPr>
+        <w:t xml:space="preserve"> VADER to create these scores to leverage in our </w:t>
+      </w:r>
+      <w:r>
+        <w:rPr>
+          <w:rFonts w:ascii="Helvetica" w:hAnsi="Helvetica" w:cs="Helvetica"/>
+          <w:color w:val="000000"/>
+          <w:sz w:val="21"/>
+          <w:szCs w:val="21"/>
+          <w:shd w:val="clear" w:color="auto" w:fill="FFFFFF"/>
+        </w:rPr>
+        <w:t>Logistic-regression</w:t>
+      </w:r>
+      <w:r>
+        <w:rPr>
+          <w:rFonts w:ascii="Helvetica" w:hAnsi="Helvetica" w:cs="Helvetica"/>
+          <w:color w:val="000000"/>
+          <w:sz w:val="21"/>
+          <w:szCs w:val="21"/>
+          <w:shd w:val="clear" w:color="auto" w:fill="FFFFFF"/>
+        </w:rPr>
+        <w:t xml:space="preserve"> Model.</w:t>
+      </w:r>
+    </w:p>
+    <w:p>
+      <w:pPr>
+        <w:spacing w:after="0"/>
+        <w:jc w:val="both"/>
+        <w:rPr>
+          <w:rFonts w:ascii="Helvetica" w:hAnsi="Helvetica" w:cs="Helvetica"/>
+          <w:color w:val="000000"/>
+          <w:sz w:val="21"/>
+          <w:szCs w:val="21"/>
+          <w:shd w:val="clear" w:color="auto" w:fill="FFFFFF"/>
+        </w:rPr>
+      </w:pPr>
+    </w:p>
+    <w:p>
+      <w:pPr>
+        <w:spacing w:after="0"/>
+        <w:jc w:val="both"/>
+        <w:rPr>
+          <w:rFonts w:ascii="Helvetica" w:hAnsi="Helvetica" w:cs="Helvetica"/>
+          <w:color w:val="000000"/>
+          <w:sz w:val="21"/>
+          <w:szCs w:val="21"/>
+          <w:shd w:val="clear" w:color="auto" w:fill="FFFFFF"/>
+        </w:rPr>
+      </w:pPr>
+      <w:r>
+        <w:rPr>
+          <w:rFonts w:ascii="Helvetica" w:hAnsi="Helvetica" w:cs="Helvetica"/>
+          <w:color w:val="000000"/>
+          <w:sz w:val="21"/>
+          <w:szCs w:val="21"/>
+          <w:shd w:val="clear" w:color="auto" w:fill="FFFFFF"/>
+        </w:rPr>
+        <w:t xml:space="preserve">Checking the validity of these scores can be done by sampling at random the text associated with the positive or the </w:t>
+      </w:r>
+      <w:proofErr w:type="spellStart"/>
+      <w:r>
+        <w:rPr>
+          <w:rFonts w:ascii="Helvetica" w:hAnsi="Helvetica" w:cs="Helvetica"/>
+          <w:color w:val="000000"/>
+          <w:sz w:val="21"/>
+          <w:szCs w:val="21"/>
+          <w:shd w:val="clear" w:color="auto" w:fill="FFFFFF"/>
+        </w:rPr>
+        <w:t>negatiove</w:t>
+      </w:r>
+      <w:proofErr w:type="spellEnd"/>
+      <w:r>
+        <w:rPr>
+          <w:rFonts w:ascii="Helvetica" w:hAnsi="Helvetica" w:cs="Helvetica"/>
+          <w:color w:val="000000"/>
+          <w:sz w:val="21"/>
+          <w:szCs w:val="21"/>
+          <w:shd w:val="clear" w:color="auto" w:fill="FFFFFF"/>
+        </w:rPr>
+        <w:t xml:space="preserve"> scores and deciding if they truly are appropriate or not. In our sample there appears to be a consistent categorisation with negative or positive sentiment in the comments, but it appears to be quite basic and untied to context or able to detect sarcasm etc.</w:t>
+      </w:r>
+    </w:p>
+    <w:p>
+      <w:pPr>
+        <w:spacing w:after="0"/>
+        <w:jc w:val="both"/>
+        <w:rPr>
+          <w:rFonts w:ascii="Helvetica" w:hAnsi="Helvetica" w:cs="Helvetica"/>
+          <w:color w:val="000000"/>
+          <w:sz w:val="21"/>
+          <w:szCs w:val="21"/>
+          <w:shd w:val="clear" w:color="auto" w:fill="FFFFFF"/>
+        </w:rPr>
+      </w:pPr>
+    </w:p>
+    <w:p>
+      <w:pPr>
+        <w:pStyle w:val="Heading3"/>
+        <w:rPr>
+          <w:shd w:val="clear" w:color="auto" w:fill="FFFFFF"/>
+        </w:rPr>
+      </w:pPr>
+      <w:r>
+        <w:rPr>
+          <w:shd w:val="clear" w:color="auto" w:fill="FFFFFF"/>
+        </w:rPr>
+        <w:t>Logistic-regression Model Sentiment Analysis</w:t>
+      </w:r>
+    </w:p>
+    <w:p>
+      <w:pPr>
+        <w:spacing w:after="0"/>
+        <w:jc w:val="both"/>
+        <w:rPr>
+          <w:rFonts w:ascii="Helvetica" w:hAnsi="Helvetica" w:cs="Helvetica"/>
+          <w:color w:val="000000"/>
+          <w:sz w:val="21"/>
+          <w:szCs w:val="21"/>
+          <w:shd w:val="clear" w:color="auto" w:fill="FFFFFF"/>
+        </w:rPr>
+      </w:pPr>
+    </w:p>
+    <w:p>
+      <w:pPr>
+        <w:spacing w:after="0"/>
+        <w:jc w:val="both"/>
+      </w:pPr>
+      <w:r>
+        <w:t xml:space="preserve">Using this model we were able to call a few </w:t>
+      </w:r>
+      <w:proofErr w:type="spellStart"/>
+      <w:r>
+        <w:t>aditional</w:t>
+      </w:r>
+      <w:proofErr w:type="spellEnd"/>
+      <w:r>
+        <w:t xml:space="preserve"> functions relatively easily including </w:t>
+      </w:r>
+      <w:r>
+        <w:t>Count Vectorizer</w:t>
+      </w:r>
+      <w:r>
+        <w:t xml:space="preserve">, removal of Stop Words </w:t>
+      </w:r>
+      <w:proofErr w:type="gramStart"/>
+      <w:r>
+        <w:t>and  tokenisation</w:t>
+      </w:r>
+      <w:proofErr w:type="gramEnd"/>
+      <w:r>
+        <w:t xml:space="preserve"> of the data.</w:t>
+      </w:r>
+    </w:p>
+    <w:p>
+      <w:pPr>
+        <w:spacing w:after="0"/>
+        <w:jc w:val="both"/>
+      </w:pPr>
+      <w:r>
+        <w:rPr>
+          <w:noProof/>
+        </w:rPr>
+        <w:drawing>
+          <wp:inline distT="0" distB="0" distL="0" distR="0" wp14:anchorId="73820B66" wp14:editId="7E13E660">
+            <wp:extent cx="5724525" cy="1323975"/>
+            <wp:effectExtent l="0" t="0" r="9525" b="9525"/>
+            <wp:docPr id="1603676360" name="Picture 33"/>
+            <wp:cNvGraphicFramePr>
+              <a:graphicFrameLocks xmlns:a="http://schemas.openxmlformats.org/drawingml/2006/main" noChangeAspect="1"/>
+            </wp:cNvGraphicFramePr>
+            <a:graphic xmlns:a="http://schemas.openxmlformats.org/drawingml/2006/main">
+              <a:graphicData uri="http://schemas.openxmlformats.org/drawingml/2006/picture">
+                <pic:pic xmlns:pic="http://schemas.openxmlformats.org/drawingml/2006/picture">
+                  <pic:nvPicPr>
+                    <pic:cNvPr id="0" name="Picture 98"/>
+                    <pic:cNvPicPr>
+                      <a:picLocks noChangeAspect="1" noChangeArrowheads="1"/>
+                    </pic:cNvPicPr>
+                  </pic:nvPicPr>
+                  <pic:blipFill>
+                    <a:blip r:embed="rId37">
+                      <a:extLst>
+                        <a:ext uri="{28A0092B-C50C-407E-A947-70E740481C1C}">
+                          <a14:useLocalDpi xmlns:a14="http://schemas.microsoft.com/office/drawing/2010/main" val="0"/>
+                        </a:ext>
+                      </a:extLst>
+                    </a:blip>
+                    <a:srcRect/>
+                    <a:stretch>
+                      <a:fillRect/>
+                    </a:stretch>
+                  </pic:blipFill>
+                  <pic:spPr bwMode="auto">
+                    <a:xfrm>
+                      <a:off x="0" y="0"/>
+                      <a:ext cx="5724525" cy="1323975"/>
+                    </a:xfrm>
+                    <a:prstGeom prst="rect">
+                      <a:avLst/>
+                    </a:prstGeom>
+                    <a:noFill/>
+                    <a:ln>
+                      <a:noFill/>
+                    </a:ln>
+                  </pic:spPr>
+                </pic:pic>
+              </a:graphicData>
+            </a:graphic>
+          </wp:inline>
+        </w:drawing>
+      </w:r>
+    </w:p>
+    <w:p>
+      <w:pPr>
+        <w:spacing w:after="0"/>
+        <w:jc w:val="both"/>
+      </w:pPr>
+      <w:r>
+        <w:t>Next the data was split into training and test data, before the model was trained. Upon evaluation it had an accuracy score of 72% which was quite good based on the condition of this experiment and the reliability of the sentiment scores applied by VADER in the previous steps.</w:t>
+      </w:r>
+    </w:p>
+    <w:p>
+      <w:pPr>
+        <w:spacing w:after="0"/>
+        <w:jc w:val="both"/>
+      </w:pPr>
+    </w:p>
+    <w:p>
+      <w:pPr>
+        <w:spacing w:after="0"/>
+        <w:jc w:val="both"/>
+      </w:pPr>
+      <w:r>
+        <w:rPr>
+          <w:noProof/>
+        </w:rPr>
+        <w:drawing>
+          <wp:inline distT="0" distB="0" distL="0" distR="0" wp14:anchorId="13C1DD88" wp14:editId="51326E71">
+            <wp:extent cx="5724525" cy="3600450"/>
+            <wp:effectExtent l="0" t="0" r="9525" b="0"/>
+            <wp:docPr id="810699012" name="Picture 34"/>
+            <wp:cNvGraphicFramePr>
+              <a:graphicFrameLocks xmlns:a="http://schemas.openxmlformats.org/drawingml/2006/main" noChangeAspect="1"/>
+            </wp:cNvGraphicFramePr>
+            <a:graphic xmlns:a="http://schemas.openxmlformats.org/drawingml/2006/main">
+              <a:graphicData uri="http://schemas.openxmlformats.org/drawingml/2006/picture">
+                <pic:pic xmlns:pic="http://schemas.openxmlformats.org/drawingml/2006/picture">
+                  <pic:nvPicPr>
+                    <pic:cNvPr id="0" name="Picture 99"/>
+                    <pic:cNvPicPr>
+                      <a:picLocks noChangeAspect="1" noChangeArrowheads="1"/>
+                    </pic:cNvPicPr>
+                  </pic:nvPicPr>
+                  <pic:blipFill>
+                    <a:blip r:embed="rId38">
+                      <a:extLst>
+                        <a:ext uri="{28A0092B-C50C-407E-A947-70E740481C1C}">
+                          <a14:useLocalDpi xmlns:a14="http://schemas.microsoft.com/office/drawing/2010/main" val="0"/>
+                        </a:ext>
+                      </a:extLst>
+                    </a:blip>
+                    <a:srcRect/>
+                    <a:stretch>
+                      <a:fillRect/>
+                    </a:stretch>
+                  </pic:blipFill>
+                  <pic:spPr bwMode="auto">
+                    <a:xfrm>
+                      <a:off x="0" y="0"/>
+                      <a:ext cx="5724525" cy="3600450"/>
+                    </a:xfrm>
+                    <a:prstGeom prst="rect">
+                      <a:avLst/>
+                    </a:prstGeom>
+                    <a:noFill/>
+                    <a:ln>
+                      <a:noFill/>
+                    </a:ln>
+                  </pic:spPr>
+                </pic:pic>
+              </a:graphicData>
+            </a:graphic>
+          </wp:inline>
+        </w:drawing>
+      </w:r>
+    </w:p>
+    <w:p>
+      <w:pPr>
+        <w:spacing w:after="0"/>
+        <w:jc w:val="both"/>
+      </w:pPr>
+    </w:p>
+    <w:p>
+      <w:pPr>
+        <w:spacing w:after="0"/>
+        <w:jc w:val="both"/>
+      </w:pPr>
+      <w:r>
+        <w:t xml:space="preserve">Using a confusion </w:t>
+      </w:r>
+      <w:proofErr w:type="gramStart"/>
+      <w:r>
+        <w:t>matrix</w:t>
+      </w:r>
+      <w:proofErr w:type="gramEnd"/>
+      <w:r>
+        <w:t xml:space="preserve"> we see that our trained model </w:t>
+      </w:r>
+      <w:r>
+        <w:t>positively characterised the data 235 plus 47 times aligning with the true label and only 66 plus 44 times incorrectly labelling the data.</w:t>
+      </w:r>
+    </w:p>
+    <w:p>
+      <w:pPr>
+        <w:spacing w:after="0"/>
+        <w:jc w:val="both"/>
+      </w:pPr>
+      <w:r>
+        <w:rPr>
+          <w:noProof/>
+        </w:rPr>
+        <w:lastRenderedPageBreak/>
+        <w:drawing>
+          <wp:inline distT="0" distB="0" distL="0" distR="0" wp14:anchorId="5D7B7C4E" wp14:editId="4EA8E6BD">
+            <wp:extent cx="5000625" cy="4181475"/>
+            <wp:effectExtent l="0" t="0" r="9525" b="9525"/>
+            <wp:docPr id="1246245129" name="Picture 35"/>
+            <wp:cNvGraphicFramePr>
+              <a:graphicFrameLocks xmlns:a="http://schemas.openxmlformats.org/drawingml/2006/main" noChangeAspect="1"/>
+            </wp:cNvGraphicFramePr>
+            <a:graphic xmlns:a="http://schemas.openxmlformats.org/drawingml/2006/main">
+              <a:graphicData uri="http://schemas.openxmlformats.org/drawingml/2006/picture">
+                <pic:pic xmlns:pic="http://schemas.openxmlformats.org/drawingml/2006/picture">
+                  <pic:nvPicPr>
+                    <pic:cNvPr id="0" name="Picture 100"/>
+                    <pic:cNvPicPr>
+                      <a:picLocks noChangeAspect="1" noChangeArrowheads="1"/>
+                    </pic:cNvPicPr>
+                  </pic:nvPicPr>
+                  <pic:blipFill>
+                    <a:blip r:embed="rId39">
+                      <a:extLst>
+                        <a:ext uri="{28A0092B-C50C-407E-A947-70E740481C1C}">
+                          <a14:useLocalDpi xmlns:a14="http://schemas.microsoft.com/office/drawing/2010/main" val="0"/>
+                        </a:ext>
+                      </a:extLst>
+                    </a:blip>
+                    <a:srcRect/>
+                    <a:stretch>
+                      <a:fillRect/>
+                    </a:stretch>
+                  </pic:blipFill>
+                  <pic:spPr bwMode="auto">
+                    <a:xfrm>
+                      <a:off x="0" y="0"/>
+                      <a:ext cx="5000625" cy="4181475"/>
+                    </a:xfrm>
+                    <a:prstGeom prst="rect">
+                      <a:avLst/>
+                    </a:prstGeom>
+                    <a:noFill/>
+                    <a:ln>
+                      <a:noFill/>
+                    </a:ln>
+                  </pic:spPr>
+                </pic:pic>
+              </a:graphicData>
+            </a:graphic>
+          </wp:inline>
+        </w:drawing>
+      </w:r>
+    </w:p>
+    <w:p>
+      <w:pPr>
+        <w:spacing w:after="0"/>
+        <w:jc w:val="both"/>
+      </w:pPr>
+      <w:r>
+        <w:t xml:space="preserve">How </w:t>
+      </w:r>
+      <w:proofErr w:type="spellStart"/>
+      <w:r>
+        <w:t>dioes</w:t>
+      </w:r>
+      <w:proofErr w:type="spellEnd"/>
+      <w:r>
+        <w:t xml:space="preserve"> the model </w:t>
+      </w:r>
+      <w:proofErr w:type="gramStart"/>
+      <w:r>
+        <w:t>stand</w:t>
+      </w:r>
+      <w:proofErr w:type="gramEnd"/>
+      <w:r>
+        <w:t xml:space="preserve"> up to unit testing. I faked a bad comment and entered it as a test as follows:</w:t>
+      </w:r>
+    </w:p>
+    <w:p>
+      <w:pPr>
+        <w:spacing w:after="0"/>
+        <w:jc w:val="both"/>
+      </w:pPr>
+      <w:r>
+        <w:rPr>
+          <w:noProof/>
+        </w:rPr>
+        <w:drawing>
+          <wp:inline distT="0" distB="0" distL="0" distR="0" wp14:anchorId="18683494" wp14:editId="5B0F530B">
+            <wp:extent cx="4657725" cy="1323975"/>
+            <wp:effectExtent l="0" t="0" r="9525" b="9525"/>
+            <wp:docPr id="783355536" name="Picture 36"/>
+            <wp:cNvGraphicFramePr>
+              <a:graphicFrameLocks xmlns:a="http://schemas.openxmlformats.org/drawingml/2006/main" noChangeAspect="1"/>
+            </wp:cNvGraphicFramePr>
+            <a:graphic xmlns:a="http://schemas.openxmlformats.org/drawingml/2006/main">
+              <a:graphicData uri="http://schemas.openxmlformats.org/drawingml/2006/picture">
+                <pic:pic xmlns:pic="http://schemas.openxmlformats.org/drawingml/2006/picture">
+                  <pic:nvPicPr>
+                    <pic:cNvPr id="0" name="Picture 101"/>
+                    <pic:cNvPicPr>
+                      <a:picLocks noChangeAspect="1" noChangeArrowheads="1"/>
+                    </pic:cNvPicPr>
+                  </pic:nvPicPr>
+                  <pic:blipFill>
+                    <a:blip r:embed="rId40">
+                      <a:extLst>
+                        <a:ext uri="{28A0092B-C50C-407E-A947-70E740481C1C}">
+                          <a14:useLocalDpi xmlns:a14="http://schemas.microsoft.com/office/drawing/2010/main" val="0"/>
+                        </a:ext>
+                      </a:extLst>
+                    </a:blip>
+                    <a:srcRect/>
+                    <a:stretch>
+                      <a:fillRect/>
+                    </a:stretch>
+                  </pic:blipFill>
+                  <pic:spPr bwMode="auto">
+                    <a:xfrm>
+                      <a:off x="0" y="0"/>
+                      <a:ext cx="4657725" cy="1323975"/>
+                    </a:xfrm>
+                    <a:prstGeom prst="rect">
+                      <a:avLst/>
+                    </a:prstGeom>
+                    <a:noFill/>
+                    <a:ln>
+                      <a:noFill/>
+                    </a:ln>
+                  </pic:spPr>
+                </pic:pic>
+              </a:graphicData>
+            </a:graphic>
+          </wp:inline>
+        </w:drawing>
+      </w:r>
+    </w:p>
+    <w:p>
+      <w:pPr>
+        <w:spacing w:after="0"/>
+        <w:jc w:val="both"/>
+      </w:pPr>
+      <w:r>
+        <w:t>It passed the test with the model providing amore negative score in line with what I’d expect for the text I’d used.</w:t>
+      </w:r>
+    </w:p>
+    <w:p>
+      <w:pPr>
+        <w:spacing w:after="0"/>
+        <w:jc w:val="both"/>
+      </w:pPr>
+    </w:p>
+    <w:p>
+      <w:pPr>
+        <w:pStyle w:val="Heading3"/>
+      </w:pPr>
+      <w:proofErr w:type="spellStart"/>
+      <w:r>
+        <w:t>MultinomialNB</w:t>
+      </w:r>
+      <w:proofErr w:type="spellEnd"/>
+      <w:r>
+        <w:t xml:space="preserve"> Model Sentiment Analysis</w:t>
+      </w:r>
+    </w:p>
+    <w:p>
+      <w:pPr>
+        <w:spacing w:after="0"/>
+        <w:jc w:val="both"/>
+      </w:pPr>
+      <w:r>
+        <w:t xml:space="preserve">In comparison, we tried leveraging a </w:t>
+      </w:r>
+      <w:proofErr w:type="spellStart"/>
+      <w:r>
+        <w:t>multinomialNB</w:t>
+      </w:r>
+      <w:proofErr w:type="spellEnd"/>
+      <w:r>
+        <w:t xml:space="preserve"> model also. This resulted in a slightly better accuracy score:</w:t>
+      </w:r>
+    </w:p>
+    <w:p>
+      <w:pPr>
+        <w:spacing w:after="0"/>
+        <w:jc w:val="both"/>
+      </w:pPr>
+      <w:r>
+        <w:rPr>
+          <w:noProof/>
+        </w:rPr>
+        <w:lastRenderedPageBreak/>
+        <w:drawing>
+          <wp:inline distT="0" distB="0" distL="0" distR="0" wp14:anchorId="7E358FDD" wp14:editId="119B6A8A">
+            <wp:extent cx="3829050" cy="2105025"/>
+            <wp:effectExtent l="0" t="0" r="0" b="9525"/>
+            <wp:docPr id="1650056612" name="Picture 37"/>
+            <wp:cNvGraphicFramePr>
+              <a:graphicFrameLocks xmlns:a="http://schemas.openxmlformats.org/drawingml/2006/main" noChangeAspect="1"/>
+            </wp:cNvGraphicFramePr>
+            <a:graphic xmlns:a="http://schemas.openxmlformats.org/drawingml/2006/main">
+              <a:graphicData uri="http://schemas.openxmlformats.org/drawingml/2006/picture">
+                <pic:pic xmlns:pic="http://schemas.openxmlformats.org/drawingml/2006/picture">
+                  <pic:nvPicPr>
+                    <pic:cNvPr id="0" name="Picture 102"/>
+                    <pic:cNvPicPr>
+                      <a:picLocks noChangeAspect="1" noChangeArrowheads="1"/>
+                    </pic:cNvPicPr>
+                  </pic:nvPicPr>
+                  <pic:blipFill>
+                    <a:blip r:embed="rId41">
+                      <a:extLst>
+                        <a:ext uri="{28A0092B-C50C-407E-A947-70E740481C1C}">
+                          <a14:useLocalDpi xmlns:a14="http://schemas.microsoft.com/office/drawing/2010/main" val="0"/>
+                        </a:ext>
+                      </a:extLst>
+                    </a:blip>
+                    <a:srcRect/>
+                    <a:stretch>
+                      <a:fillRect/>
+                    </a:stretch>
+                  </pic:blipFill>
+                  <pic:spPr bwMode="auto">
+                    <a:xfrm>
+                      <a:off x="0" y="0"/>
+                      <a:ext cx="3829050" cy="2105025"/>
+                    </a:xfrm>
+                    <a:prstGeom prst="rect">
+                      <a:avLst/>
+                    </a:prstGeom>
+                    <a:noFill/>
+                    <a:ln>
+                      <a:noFill/>
+                    </a:ln>
+                  </pic:spPr>
+                </pic:pic>
+              </a:graphicData>
+            </a:graphic>
+          </wp:inline>
+        </w:drawing>
+      </w:r>
+    </w:p>
+    <w:p>
+      <w:pPr>
+        <w:spacing w:after="0"/>
+        <w:jc w:val="both"/>
+      </w:pPr>
+    </w:p>
+    <w:p>
+      <w:pPr>
+        <w:pStyle w:val="Heading3"/>
+      </w:pPr>
+      <w:proofErr w:type="spellStart"/>
+      <w:r>
+        <w:t>GridSearchCV</w:t>
+      </w:r>
+      <w:proofErr w:type="spellEnd"/>
+    </w:p>
+    <w:p>
+      <w:pPr>
+        <w:spacing w:after="0"/>
+        <w:jc w:val="both"/>
+      </w:pPr>
+    </w:p>
+    <w:p>
+      <w:pPr>
+        <w:pStyle w:val="Heading3"/>
+      </w:pPr>
+      <w:r>
+        <w:t>K-Means with some K</w:t>
+      </w:r>
+    </w:p>
+    <w:p/>
+    <w:p/>
+    <w:p>
+      <w:pPr>
         <w:pStyle w:val="Heading2"/>
       </w:pPr>
       <w:r>
@@ -3664,7 +4579,7 @@
                     </pic:cNvPicPr>
                   </pic:nvPicPr>
                   <pic:blipFill>
-                    <a:blip r:embed="rId36">
+                    <a:blip r:embed="rId42">
                       <a:extLst>
                         <a:ext uri="{28A0092B-C50C-407E-A947-70E740481C1C}">
                           <a14:useLocalDpi xmlns:a14="http://schemas.microsoft.com/office/drawing/2010/main" val="0"/>
@@ -3705,6 +4620,7 @@
         <w:rPr>
           <w:color w:val="333333"/>
         </w:rPr>
+        <w:lastRenderedPageBreak/>
         <w:t xml:space="preserve">Standalone Visualisation </w:t>
       </w:r>
       <w:r>
@@ -3763,7 +4679,6 @@
         <w:rPr>
           <w:noProof/>
         </w:rPr>
-        <w:lastRenderedPageBreak/>
         <w:drawing>
           <wp:inline distT="0" distB="0" distL="0" distR="0" wp14:anchorId="4DA08CEA" wp14:editId="253DA765">
             <wp:extent cx="5724525" cy="2743200"/>
@@ -3782,7 +4697,7 @@
                     </pic:cNvPicPr>
                   </pic:nvPicPr>
                   <pic:blipFill>
-                    <a:blip r:embed="rId37">
+                    <a:blip r:embed="rId43">
                       <a:extLst>
                         <a:ext uri="{28A0092B-C50C-407E-A947-70E740481C1C}">
                           <a14:useLocalDpi xmlns:a14="http://schemas.microsoft.com/office/drawing/2010/main" val="0"/>
@@ -3906,7 +4821,7 @@
                     </pic:cNvPicPr>
                   </pic:nvPicPr>
                   <pic:blipFill>
-                    <a:blip r:embed="rId38">
+                    <a:blip r:embed="rId44">
                       <a:extLst>
                         <a:ext uri="{28A0092B-C50C-407E-A947-70E740481C1C}">
                           <a14:useLocalDpi xmlns:a14="http://schemas.microsoft.com/office/drawing/2010/main" val="0"/>
@@ -3944,6 +4859,7 @@
         <w:pStyle w:val="Heading3"/>
       </w:pPr>
       <w:r>
+        <w:lastRenderedPageBreak/>
         <w:t>The Dashboard</w:t>
       </w:r>
     </w:p>
@@ -4071,7 +4987,6 @@
         <w:jc w:val="both"/>
       </w:pPr>
       <w:r>
-        <w:lastRenderedPageBreak/>
         <w:t xml:space="preserve">Reiterate </w:t>
       </w:r>
     </w:p>
@@ -4226,7 +5141,7 @@
                     </pic:cNvPicPr>
                   </pic:nvPicPr>
                   <pic:blipFill>
-                    <a:blip r:embed="rId39">
+                    <a:blip r:embed="rId45">
                       <a:extLst>
                         <a:ext uri="{28A0092B-C50C-407E-A947-70E740481C1C}">
                           <a14:useLocalDpi xmlns:a14="http://schemas.microsoft.com/office/drawing/2010/main" val="0"/>
@@ -4341,7 +5256,14 @@
         <w:rPr>
           <w:color w:val="333333"/>
         </w:rPr>
-        <w:t xml:space="preserve"> shows us the break-down of commuting bands for the population of that country and lastly </w:t>
+        <w:t xml:space="preserve"> shows us the break-down of commuting bands for the </w:t>
+      </w:r>
+      <w:r>
+        <w:rPr>
+          <w:color w:val="333333"/>
+        </w:rPr>
+        <w:lastRenderedPageBreak/>
+        <w:t xml:space="preserve">population of that country and lastly </w:t>
       </w:r>
       <w:r>
         <w:rPr>
@@ -4398,7 +5320,6 @@
         <w:rPr>
           <w:color w:val="333333"/>
         </w:rPr>
-        <w:lastRenderedPageBreak/>
         <w:t xml:space="preserve">Dashboard Visualisation </w:t>
       </w:r>
       <w:r>
@@ -4431,7 +5352,7 @@
                     </pic:cNvPicPr>
                   </pic:nvPicPr>
                   <pic:blipFill>
-                    <a:blip r:embed="rId40">
+                    <a:blip r:embed="rId46">
                       <a:extLst>
                         <a:ext uri="{28A0092B-C50C-407E-A947-70E740481C1C}">
                           <a14:useLocalDpi xmlns:a14="http://schemas.microsoft.com/office/drawing/2010/main" val="0"/>
@@ -4513,7 +5434,7 @@
                     </pic:cNvPicPr>
                   </pic:nvPicPr>
                   <pic:blipFill>
-                    <a:blip r:embed="rId41">
+                    <a:blip r:embed="rId47">
                       <a:extLst>
                         <a:ext uri="{28A0092B-C50C-407E-A947-70E740481C1C}">
                           <a14:useLocalDpi xmlns:a14="http://schemas.microsoft.com/office/drawing/2010/main" val="0"/>
@@ -4596,7 +5517,7 @@
                     </pic:cNvPicPr>
                   </pic:nvPicPr>
                   <pic:blipFill>
-                    <a:blip r:embed="rId42">
+                    <a:blip r:embed="rId48">
                       <a:extLst>
                         <a:ext uri="{28A0092B-C50C-407E-A947-70E740481C1C}">
                           <a14:useLocalDpi xmlns:a14="http://schemas.microsoft.com/office/drawing/2010/main" val="0"/>
@@ -4920,16 +5841,6 @@
     </w:p>
     <w:p>
       <w:pPr>
-        <w:spacing w:after="0"/>
-        <w:jc w:val="both"/>
-        <w:rPr>
-          <w:b/>
-          <w:color w:val="333333"/>
-        </w:rPr>
-      </w:pPr>
-    </w:p>
-    <w:p>
-      <w:pPr>
         <w:pStyle w:val="Heading2"/>
       </w:pPr>
       <w:r>
@@ -5019,7 +5930,7 @@
         </w:rPr>
         <w:t xml:space="preserve">The Transport Statistics Hub: </w:t>
       </w:r>
-      <w:hyperlink r:id="rId43" w:history="1">
+      <w:hyperlink r:id="rId49" w:history="1">
         <w:r>
           <w:rPr>
             <w:rStyle w:val="Hyperlink"/>
@@ -5036,7 +5947,7 @@
         </w:rPr>
         <w:t xml:space="preserve">Source2: Eurostat </w:t>
       </w:r>
-      <w:hyperlink r:id="rId44" w:history="1">
+      <w:hyperlink r:id="rId50" w:history="1">
         <w:r>
           <w:rPr>
             <w:rStyle w:val="Hyperlink"/>
@@ -5047,7 +5958,7 @@
       <w:r>
         <w:t xml:space="preserve">, </w:t>
       </w:r>
-      <w:hyperlink r:id="rId45" w:history="1">
+      <w:hyperlink r:id="rId51" w:history="1">
         <w:r>
           <w:rPr>
             <w:rStyle w:val="Hyperlink"/>
@@ -5070,7 +5981,7 @@
         </w:rPr>
         <w:t>Published by </w:t>
       </w:r>
-      <w:hyperlink r:id="rId46" w:history="1">
+      <w:hyperlink r:id="rId52" w:history="1">
         <w:r>
           <w:rPr>
             <w:rStyle w:val="Hyperlink"/>
@@ -5119,7 +6030,7 @@
       <w:r>
         <w:t xml:space="preserve">Soruce3: </w:t>
       </w:r>
-      <w:hyperlink r:id="rId47" w:history="1">
+      <w:hyperlink r:id="rId53" w:history="1">
         <w:r>
           <w:rPr>
             <w:rStyle w:val="Hyperlink"/>
@@ -5168,7 +6079,7 @@
       <w:r>
         <w:t xml:space="preserve"> Commute Times, </w:t>
       </w:r>
-      <w:hyperlink r:id="rId48" w:history="1">
+      <w:hyperlink r:id="rId54" w:history="1">
         <w:r>
           <w:rPr>
             <w:rStyle w:val="Hyperlink"/>
@@ -5190,7 +6101,7 @@
     <w:p/>
     <w:p/>
     <w:p>
-      <w:hyperlink r:id="rId49" w:history="1">
+      <w:hyperlink r:id="rId55" w:history="1">
         <w:r>
           <w:rPr>
             <w:rStyle w:val="Hyperlink"/>
@@ -5200,7 +6111,7 @@
       </w:hyperlink>
     </w:p>
     <w:p>
-      <w:hyperlink r:id="rId50" w:anchor="tips-on-practical-use" w:history="1">
+      <w:hyperlink r:id="rId56" w:anchor="tips-on-practical-use" w:history="1">
         <w:r>
           <w:rPr>
             <w:rStyle w:val="Hyperlink"/>
@@ -5210,7 +6121,7 @@
       </w:hyperlink>
     </w:p>
     <w:p>
-      <w:hyperlink r:id="rId51" w:anchor="sphx-glr-auto-examples-svm-plot-iris-svc-py" w:history="1">
+      <w:hyperlink r:id="rId57" w:anchor="sphx-glr-auto-examples-svm-plot-iris-svc-py" w:history="1">
         <w:r>
           <w:rPr>
             <w:rStyle w:val="Hyperlink"/>
@@ -5219,17 +6130,6 @@
         </w:r>
       </w:hyperlink>
     </w:p>
-    <w:p/>
-    <w:p/>
-    <w:p/>
-    <w:p/>
-    <w:p/>
-    <w:p/>
-    <w:p/>
-    <w:p/>
-    <w:p/>
-    <w:p/>
-    <w:p/>
     <w:sectPr>
       <w:pgSz w:w="11906" w:h="16838"/>
       <w:pgMar w:top="1440" w:right="1440" w:bottom="1440" w:left="1440" w:header="708" w:footer="708" w:gutter="0"/>
@@ -6424,6 +7324,28 @@
       <w:szCs w:val="24"/>
     </w:rPr>
   </w:style>
+  <w:style w:type="paragraph" w:styleId="Heading4">
+    <w:name w:val="heading 4"/>
+    <w:basedOn w:val="Normal"/>
+    <w:next w:val="Normal"/>
+    <w:link w:val="Heading4Char"/>
+    <w:uiPriority w:val="9"/>
+    <w:unhideWhenUsed/>
+    <w:qFormat/>
+    <w:rsid w:val="00400153"/>
+    <w:pPr>
+      <w:keepNext/>
+      <w:keepLines/>
+      <w:spacing w:before="40" w:after="0"/>
+      <w:outlineLvl w:val="3"/>
+    </w:pPr>
+    <w:rPr>
+      <w:rFonts w:asciiTheme="majorHAnsi" w:eastAsiaTheme="majorEastAsia" w:hAnsiTheme="majorHAnsi" w:cstheme="majorBidi"/>
+      <w:i/>
+      <w:iCs/>
+      <w:color w:val="2F5496" w:themeColor="accent1" w:themeShade="BF"/>
+    </w:rPr>
+  </w:style>
   <w:style w:type="character" w:default="1" w:styleId="DefaultParagraphFont">
     <w:name w:val="Default Paragraph Font"/>
     <w:uiPriority w:val="1"/>
@@ -6567,6 +7489,19 @@
         <w:insideV w:val="single" w:sz="4" w:space="0" w:color="auto"/>
       </w:tblBorders>
     </w:tblPr>
+  </w:style>
+  <w:style w:type="character" w:customStyle="1" w:styleId="Heading4Char">
+    <w:name w:val="Heading 4 Char"/>
+    <w:basedOn w:val="DefaultParagraphFont"/>
+    <w:link w:val="Heading4"/>
+    <w:uiPriority w:val="9"/>
+    <w:rsid w:val="00400153"/>
+    <w:rPr>
+      <w:rFonts w:asciiTheme="majorHAnsi" w:eastAsiaTheme="majorEastAsia" w:hAnsiTheme="majorHAnsi" w:cstheme="majorBidi"/>
+      <w:i/>
+      <w:iCs/>
+      <w:color w:val="2F5496" w:themeColor="accent1" w:themeShade="BF"/>
+    </w:rPr>
   </w:style>
 </w:styles>
 </file>

</xml_diff>